<commit_message>
spring bean xml configuration
</commit_message>
<xml_diff>
--- a/Notes.docx
+++ b/Notes.docx
@@ -1016,6 +1016,270 @@
           <w:lang w:val="en-US"/>
         </w:rPr>
       </w:pPr>
+      <w:r>
+        <w:rPr>
+          <w:lang w:val="en-US"/>
+        </w:rPr>
+        <w:t>Scopes:</w:t>
+      </w:r>
+    </w:p>
+    <w:p>
+      <w:pPr>
+        <w:rPr>
+          <w:lang w:val="en-US"/>
+        </w:rPr>
+      </w:pPr>
+      <w:r>
+        <w:rPr>
+          <w:lang w:val="en-US"/>
+        </w:rPr>
+        <w:t>Singleton and prototype</w:t>
+      </w:r>
+    </w:p>
+    <w:p>
+      <w:pPr>
+        <w:rPr>
+          <w:lang w:val="en-US"/>
+        </w:rPr>
+      </w:pPr>
+      <w:r>
+        <w:rPr>
+          <w:lang w:val="en-US"/>
+        </w:rPr>
+        <w:t>We have to change in the xml</w:t>
+      </w:r>
+    </w:p>
+    <w:p>
+      <w:pPr>
+        <w:rPr>
+          <w:lang w:val="en-US"/>
+        </w:rPr>
+      </w:pPr>
+    </w:p>
+    <w:p>
+      <w:pPr>
+        <w:rPr>
+          <w:lang w:val="en-US"/>
+        </w:rPr>
+      </w:pPr>
+      <w:r>
+        <w:rPr>
+          <w:lang w:val="en-US"/>
+        </w:rPr>
+        <w:t>Setter Injection:</w:t>
+      </w:r>
+    </w:p>
+    <w:p>
+      <w:pPr>
+        <w:pStyle w:val="ListParagraph"/>
+        <w:numPr>
+          <w:ilvl w:val="0"/>
+          <w:numId w:val="2"/>
+        </w:numPr>
+        <w:rPr>
+          <w:lang w:val="en-US"/>
+        </w:rPr>
+      </w:pPr>
+      <w:r>
+        <w:rPr>
+          <w:lang w:val="en-US"/>
+        </w:rPr>
+        <w:t xml:space="preserve">We can use the value attribute for primitive types like int </w:t>
+      </w:r>
+    </w:p>
+    <w:p>
+      <w:pPr>
+        <w:pStyle w:val="ListParagraph"/>
+        <w:numPr>
+          <w:ilvl w:val="0"/>
+          <w:numId w:val="2"/>
+        </w:numPr>
+        <w:rPr>
+          <w:lang w:val="en-US"/>
+        </w:rPr>
+      </w:pPr>
+      <w:r>
+        <w:rPr>
+          <w:lang w:val="en-US"/>
+        </w:rPr>
+        <w:t>But for an another object we have to use the ref attribute (for more information refer to Spring101 xml file)</w:t>
+      </w:r>
+    </w:p>
+    <w:p>
+      <w:pPr>
+        <w:pStyle w:val="ListParagraph"/>
+        <w:numPr>
+          <w:ilvl w:val="0"/>
+          <w:numId w:val="2"/>
+        </w:numPr>
+        <w:rPr>
+          <w:lang w:val="en-US"/>
+        </w:rPr>
+      </w:pPr>
+      <w:r>
+        <w:rPr>
+          <w:lang w:val="en-US"/>
+        </w:rPr>
+        <w:t>Getter and setter methods are required for injection</w:t>
+      </w:r>
+    </w:p>
+    <w:p>
+      <w:pPr>
+        <w:rPr>
+          <w:lang w:val="en-US"/>
+        </w:rPr>
+      </w:pPr>
+    </w:p>
+    <w:p>
+      <w:pPr>
+        <w:rPr>
+          <w:lang w:val="en-US"/>
+        </w:rPr>
+      </w:pPr>
+      <w:r>
+        <w:rPr>
+          <w:lang w:val="en-US"/>
+        </w:rPr>
+        <w:t>Constructor injection:</w:t>
+      </w:r>
+    </w:p>
+    <w:p>
+      <w:pPr>
+        <w:rPr>
+          <w:lang w:val="en-US"/>
+        </w:rPr>
+      </w:pPr>
+      <w:r>
+        <w:rPr>
+          <w:lang w:val="en-US"/>
+        </w:rPr>
+        <w:t>If we want to inject the values through a parameterized constructor we can use constructor-arg instead of property tag in the xml file</w:t>
+      </w:r>
+    </w:p>
+    <w:p>
+      <w:pPr>
+        <w:rPr>
+          <w:lang w:val="en-US"/>
+        </w:rPr>
+      </w:pPr>
+    </w:p>
+    <w:p>
+      <w:pPr>
+        <w:rPr>
+          <w:lang w:val="en-US"/>
+        </w:rPr>
+      </w:pPr>
+      <w:r>
+        <w:rPr>
+          <w:lang w:val="en-US"/>
+        </w:rPr>
+        <w:t>Lazy init bean:</w:t>
+      </w:r>
+    </w:p>
+    <w:p>
+      <w:pPr>
+        <w:rPr>
+          <w:lang w:val="en-US"/>
+        </w:rPr>
+      </w:pPr>
+      <w:r>
+        <w:rPr>
+          <w:lang w:val="en-US"/>
+        </w:rPr>
+        <w:t>When we initialize the application context (refer to Spring101) all the objects would be created. Sometimes there would be a use case were  we don’t want to create all the objects at once.</w:t>
+      </w:r>
+    </w:p>
+    <w:p>
+      <w:pPr>
+        <w:rPr>
+          <w:lang w:val="en-US"/>
+        </w:rPr>
+      </w:pPr>
+      <w:r>
+        <w:rPr>
+          <w:lang w:val="en-US"/>
+        </w:rPr>
+        <w:lastRenderedPageBreak/>
+        <w:t>Therefore in the bean definition we just add lazy-init at set it to true. So from here onwards the object will be created only if it is required.</w:t>
+      </w:r>
+    </w:p>
+    <w:p>
+      <w:pPr>
+        <w:rPr>
+          <w:lang w:val="en-US"/>
+        </w:rPr>
+      </w:pPr>
+    </w:p>
+    <w:p>
+      <w:pPr>
+        <w:rPr>
+          <w:lang w:val="en-US"/>
+        </w:rPr>
+      </w:pPr>
+      <w:r>
+        <w:rPr>
+          <w:lang w:val="en-US"/>
+        </w:rPr>
+        <w:t>Inner bean:</w:t>
+      </w:r>
+    </w:p>
+    <w:p>
+      <w:pPr>
+        <w:rPr>
+          <w:lang w:val="en-US"/>
+        </w:rPr>
+      </w:pPr>
+      <w:r>
+        <w:rPr>
+          <w:lang w:val="en-US"/>
+        </w:rPr>
+        <w:t xml:space="preserve">(refer to spring101) </w:t>
+      </w:r>
+    </w:p>
+    <w:p>
+      <w:pPr>
+        <w:rPr>
+          <w:lang w:val="en-US"/>
+        </w:rPr>
+      </w:pPr>
+      <w:r>
+        <w:rPr>
+          <w:lang w:val="en-US"/>
+        </w:rPr>
+        <w:t>Alien bean uses a ref to use laptop bean</w:t>
+      </w:r>
+    </w:p>
+    <w:p>
+      <w:pPr>
+        <w:rPr>
+          <w:lang w:val="en-US"/>
+        </w:rPr>
+      </w:pPr>
+      <w:r>
+        <w:rPr>
+          <w:lang w:val="en-US"/>
+        </w:rPr>
+        <w:t>But what if we want only alien to use laptop and no other class should have access to laptop bean</w:t>
+      </w:r>
+    </w:p>
+    <w:p>
+      <w:pPr>
+        <w:rPr>
+          <w:lang w:val="en-US"/>
+        </w:rPr>
+      </w:pPr>
+      <w:r>
+        <w:rPr>
+          <w:lang w:val="en-US"/>
+        </w:rPr>
+        <w:t xml:space="preserve">In that case we just remove the ref attribute and </w:t>
+      </w:r>
+      <w:r>
+        <w:rPr>
+          <w:lang w:val="en-US"/>
+        </w:rPr>
+        <w:t>add the entire bean definition inside the property tag.</w:t>
+      </w:r>
     </w:p>
     <w:sectPr>
       <w:pgSz w:w="11906" w:h="16838"/>

</xml_diff>

<commit_message>
spring boot services and repository
</commit_message>
<xml_diff>
--- a/Notes.docx
+++ b/Notes.docx
@@ -114,8 +114,16 @@
           <w:lang w:val="en-US"/>
         </w:rPr>
         <w:br/>
-        <w:t>- when we click on clean it will delete all the files</w:t>
-      </w:r>
+        <w:t xml:space="preserve">- when we click on clean it will delete all the </w:t>
+      </w:r>
+      <w:proofErr w:type="gramStart"/>
+      <w:r>
+        <w:rPr>
+          <w:lang w:val="en-US"/>
+        </w:rPr>
+        <w:t>files</w:t>
+      </w:r>
+      <w:proofErr w:type="gramEnd"/>
     </w:p>
     <w:p>
       <w:pPr>
@@ -132,8 +140,16 @@
         <w:rPr>
           <w:lang w:val="en-US"/>
         </w:rPr>
-        <w:t>Package it will install new files</w:t>
-      </w:r>
+        <w:t xml:space="preserve">Package it will install new </w:t>
+      </w:r>
+      <w:proofErr w:type="gramStart"/>
+      <w:r>
+        <w:rPr>
+          <w:lang w:val="en-US"/>
+        </w:rPr>
+        <w:t>files</w:t>
+      </w:r>
+      <w:proofErr w:type="gramEnd"/>
     </w:p>
     <w:p>
       <w:pPr>
@@ -179,8 +195,16 @@
           <w:lang w:val="en-US"/>
         </w:rPr>
         <w:br/>
-        <w:t>all the dependencies should be placed inside the dependencies tag in POM.xml</w:t>
-      </w:r>
+        <w:t xml:space="preserve">all the dependencies should be placed inside the dependencies tag in </w:t>
+      </w:r>
+      <w:proofErr w:type="gramStart"/>
+      <w:r>
+        <w:rPr>
+          <w:lang w:val="en-US"/>
+        </w:rPr>
+        <w:t>POM.xml</w:t>
+      </w:r>
+      <w:proofErr w:type="gramEnd"/>
     </w:p>
     <w:p>
       <w:pPr>
@@ -219,8 +243,16 @@
         <w:rPr>
           <w:lang w:val="en-US"/>
         </w:rPr>
-        <w:t>It’s a template for your POM file</w:t>
-      </w:r>
+        <w:t xml:space="preserve">It’s a template for your POM </w:t>
+      </w:r>
+      <w:proofErr w:type="gramStart"/>
+      <w:r>
+        <w:rPr>
+          <w:lang w:val="en-US"/>
+        </w:rPr>
+        <w:t>file</w:t>
+      </w:r>
+      <w:proofErr w:type="gramEnd"/>
     </w:p>
     <w:p>
       <w:pPr>
@@ -253,8 +285,16 @@
         <w:rPr>
           <w:lang w:val="en-US"/>
         </w:rPr>
-        <w:t>- it is a part of JDK</w:t>
-      </w:r>
+        <w:t xml:space="preserve">- it is a part of </w:t>
+      </w:r>
+      <w:proofErr w:type="gramStart"/>
+      <w:r>
+        <w:rPr>
+          <w:lang w:val="en-US"/>
+        </w:rPr>
+        <w:t>JDK</w:t>
+      </w:r>
+      <w:proofErr w:type="gramEnd"/>
     </w:p>
     <w:p>
       <w:pPr>
@@ -271,8 +311,16 @@
         <w:rPr>
           <w:lang w:val="en-US"/>
         </w:rPr>
-        <w:t>It gives you an API to connect with the database</w:t>
-      </w:r>
+        <w:t xml:space="preserve">It gives you an API to connect with the </w:t>
+      </w:r>
+      <w:proofErr w:type="gramStart"/>
+      <w:r>
+        <w:rPr>
+          <w:lang w:val="en-US"/>
+        </w:rPr>
+        <w:t>database</w:t>
+      </w:r>
+      <w:proofErr w:type="gramEnd"/>
     </w:p>
     <w:p>
       <w:pPr>
@@ -366,8 +414,16 @@
         <w:rPr>
           <w:lang w:val="en-US"/>
         </w:rPr>
-        <w:t>Import packages</w:t>
-      </w:r>
+        <w:t xml:space="preserve">Import </w:t>
+      </w:r>
+      <w:proofErr w:type="gramStart"/>
+      <w:r>
+        <w:rPr>
+          <w:lang w:val="en-US"/>
+        </w:rPr>
+        <w:t>packages</w:t>
+      </w:r>
+      <w:proofErr w:type="gramEnd"/>
     </w:p>
     <w:p>
       <w:pPr>
@@ -402,8 +458,16 @@
         <w:rPr>
           <w:lang w:val="en-US"/>
         </w:rPr>
-        <w:t>Register driver</w:t>
-      </w:r>
+        <w:t xml:space="preserve">Register </w:t>
+      </w:r>
+      <w:proofErr w:type="gramStart"/>
+      <w:r>
+        <w:rPr>
+          <w:lang w:val="en-US"/>
+        </w:rPr>
+        <w:t>driver</w:t>
+      </w:r>
+      <w:proofErr w:type="gramEnd"/>
     </w:p>
     <w:p>
       <w:pPr>
@@ -420,8 +484,16 @@
         <w:rPr>
           <w:lang w:val="en-US"/>
         </w:rPr>
-        <w:t>Create connection</w:t>
-      </w:r>
+        <w:t xml:space="preserve">Create </w:t>
+      </w:r>
+      <w:proofErr w:type="gramStart"/>
+      <w:r>
+        <w:rPr>
+          <w:lang w:val="en-US"/>
+        </w:rPr>
+        <w:t>connection</w:t>
+      </w:r>
+      <w:proofErr w:type="gramEnd"/>
     </w:p>
     <w:p>
       <w:pPr>
@@ -438,8 +510,16 @@
         <w:rPr>
           <w:lang w:val="en-US"/>
         </w:rPr>
-        <w:t>Create statement</w:t>
-      </w:r>
+        <w:t xml:space="preserve">Create </w:t>
+      </w:r>
+      <w:proofErr w:type="gramStart"/>
+      <w:r>
+        <w:rPr>
+          <w:lang w:val="en-US"/>
+        </w:rPr>
+        <w:t>statement</w:t>
+      </w:r>
+      <w:proofErr w:type="gramEnd"/>
     </w:p>
     <w:p>
       <w:pPr>
@@ -456,8 +536,16 @@
         <w:rPr>
           <w:lang w:val="en-US"/>
         </w:rPr>
-        <w:t>Execute statement</w:t>
-      </w:r>
+        <w:t xml:space="preserve">Execute </w:t>
+      </w:r>
+      <w:proofErr w:type="gramStart"/>
+      <w:r>
+        <w:rPr>
+          <w:lang w:val="en-US"/>
+        </w:rPr>
+        <w:t>statement</w:t>
+      </w:r>
+      <w:proofErr w:type="gramEnd"/>
     </w:p>
     <w:p>
       <w:pPr>
@@ -487,21 +575,85 @@
         <w:rPr>
           <w:lang w:val="en-US"/>
         </w:rPr>
-        <w:t>To get the driver for postgres jdbc just to a search postgres jdbc driver</w:t>
-      </w:r>
-    </w:p>
-    <w:p>
-      <w:pPr>
-        <w:rPr>
-          <w:lang w:val="en-US"/>
-        </w:rPr>
-      </w:pPr>
-      <w:r>
-        <w:rPr>
-          <w:lang w:val="en-US"/>
-        </w:rPr>
-        <w:t>Or you can also use maven repository</w:t>
-      </w:r>
+        <w:t xml:space="preserve">To get the driver for </w:t>
+      </w:r>
+      <w:proofErr w:type="spellStart"/>
+      <w:r>
+        <w:rPr>
+          <w:lang w:val="en-US"/>
+        </w:rPr>
+        <w:t>postgres</w:t>
+      </w:r>
+      <w:proofErr w:type="spellEnd"/>
+      <w:r>
+        <w:rPr>
+          <w:lang w:val="en-US"/>
+        </w:rPr>
+        <w:t xml:space="preserve"> </w:t>
+      </w:r>
+      <w:proofErr w:type="spellStart"/>
+      <w:r>
+        <w:rPr>
+          <w:lang w:val="en-US"/>
+        </w:rPr>
+        <w:t>jdbc</w:t>
+      </w:r>
+      <w:proofErr w:type="spellEnd"/>
+      <w:r>
+        <w:rPr>
+          <w:lang w:val="en-US"/>
+        </w:rPr>
+        <w:t xml:space="preserve"> just to a search </w:t>
+      </w:r>
+      <w:proofErr w:type="spellStart"/>
+      <w:r>
+        <w:rPr>
+          <w:lang w:val="en-US"/>
+        </w:rPr>
+        <w:t>postgres</w:t>
+      </w:r>
+      <w:proofErr w:type="spellEnd"/>
+      <w:r>
+        <w:rPr>
+          <w:lang w:val="en-US"/>
+        </w:rPr>
+        <w:t xml:space="preserve"> </w:t>
+      </w:r>
+      <w:proofErr w:type="spellStart"/>
+      <w:r>
+        <w:rPr>
+          <w:lang w:val="en-US"/>
+        </w:rPr>
+        <w:t>jdbc</w:t>
+      </w:r>
+      <w:proofErr w:type="spellEnd"/>
+      <w:r>
+        <w:rPr>
+          <w:lang w:val="en-US"/>
+        </w:rPr>
+        <w:t xml:space="preserve"> driver</w:t>
+      </w:r>
+    </w:p>
+    <w:p>
+      <w:pPr>
+        <w:rPr>
+          <w:lang w:val="en-US"/>
+        </w:rPr>
+      </w:pPr>
+      <w:r>
+        <w:rPr>
+          <w:lang w:val="en-US"/>
+        </w:rPr>
+        <w:t xml:space="preserve">Or you can also use maven </w:t>
+      </w:r>
+      <w:proofErr w:type="gramStart"/>
+      <w:r>
+        <w:rPr>
+          <w:lang w:val="en-US"/>
+        </w:rPr>
+        <w:t>repository</w:t>
+      </w:r>
+      <w:proofErr w:type="gramEnd"/>
     </w:p>
     <w:p>
       <w:pPr>
@@ -570,8 +722,16 @@
         <w:rPr>
           <w:lang w:val="en-US"/>
         </w:rPr>
-        <w:t>Spring boot works on spring framework</w:t>
-      </w:r>
+        <w:t xml:space="preserve">Spring boot works on spring </w:t>
+      </w:r>
+      <w:proofErr w:type="gramStart"/>
+      <w:r>
+        <w:rPr>
+          <w:lang w:val="en-US"/>
+        </w:rPr>
+        <w:t>framework</w:t>
+      </w:r>
+      <w:proofErr w:type="gramEnd"/>
     </w:p>
     <w:p>
       <w:pPr>
@@ -601,8 +761,16 @@
         <w:rPr>
           <w:lang w:val="en-US"/>
         </w:rPr>
-        <w:t>We can consider spring to be an ecosystem</w:t>
-      </w:r>
+        <w:t xml:space="preserve">We can consider spring to be an </w:t>
+      </w:r>
+      <w:proofErr w:type="gramStart"/>
+      <w:r>
+        <w:rPr>
+          <w:lang w:val="en-US"/>
+        </w:rPr>
+        <w:t>ecosystem</w:t>
+      </w:r>
+      <w:proofErr w:type="gramEnd"/>
     </w:p>
     <w:p>
       <w:pPr>
@@ -619,8 +787,16 @@
         <w:rPr>
           <w:lang w:val="en-US"/>
         </w:rPr>
-        <w:t>It is used to develop enterprise application</w:t>
-      </w:r>
+        <w:t xml:space="preserve">It is used to develop enterprise </w:t>
+      </w:r>
+      <w:proofErr w:type="gramStart"/>
+      <w:r>
+        <w:rPr>
+          <w:lang w:val="en-US"/>
+        </w:rPr>
+        <w:t>application</w:t>
+      </w:r>
+      <w:proofErr w:type="gramEnd"/>
     </w:p>
     <w:p>
       <w:pPr>
@@ -650,8 +826,16 @@
         <w:rPr>
           <w:lang w:val="en-US"/>
         </w:rPr>
-        <w:t>Simply does mean we are inverting the control</w:t>
-      </w:r>
+        <w:t xml:space="preserve">Simply does mean we are inverting the </w:t>
+      </w:r>
+      <w:proofErr w:type="gramStart"/>
+      <w:r>
+        <w:rPr>
+          <w:lang w:val="en-US"/>
+        </w:rPr>
+        <w:t>control</w:t>
+      </w:r>
+      <w:proofErr w:type="gramEnd"/>
     </w:p>
     <w:p>
       <w:pPr>
@@ -682,11 +866,19 @@
           <w:lang w:val="en-US"/>
         </w:rPr>
       </w:pPr>
-      <w:r>
-        <w:rPr>
-          <w:lang w:val="en-US"/>
-        </w:rPr>
-        <w:t>So we’re inverting the control of object creation and the flow to spring</w:t>
+      <w:proofErr w:type="gramStart"/>
+      <w:r>
+        <w:rPr>
+          <w:lang w:val="en-US"/>
+        </w:rPr>
+        <w:t>So</w:t>
+      </w:r>
+      <w:proofErr w:type="gramEnd"/>
+      <w:r>
+        <w:rPr>
+          <w:lang w:val="en-US"/>
+        </w:rPr>
+        <w:t xml:space="preserve"> we’re inverting the control of object creation and the flow to spring</w:t>
       </w:r>
     </w:p>
     <w:p>
@@ -722,7 +914,21 @@
         <w:rPr>
           <w:lang w:val="en-US"/>
         </w:rPr>
-        <w:t>So now the object creation is handled by the IoC and the objects are present in the IoC Container</w:t>
+        <w:t xml:space="preserve">So now the object creation is handled by the </w:t>
+      </w:r>
+      <w:proofErr w:type="gramStart"/>
+      <w:r>
+        <w:rPr>
+          <w:lang w:val="en-US"/>
+        </w:rPr>
+        <w:t>IoC</w:t>
+      </w:r>
+      <w:proofErr w:type="gramEnd"/>
+      <w:r>
+        <w:rPr>
+          <w:lang w:val="en-US"/>
+        </w:rPr>
+        <w:t xml:space="preserve"> and the objects are present in the IoC Container</w:t>
       </w:r>
     </w:p>
     <w:p>
@@ -740,7 +946,21 @@
         <w:rPr>
           <w:lang w:val="en-US"/>
         </w:rPr>
-        <w:t>Someone has to inject those object into the application</w:t>
+        <w:t xml:space="preserve">Someone has to inject </w:t>
+      </w:r>
+      <w:proofErr w:type="gramStart"/>
+      <w:r>
+        <w:rPr>
+          <w:lang w:val="en-US"/>
+        </w:rPr>
+        <w:t>those object</w:t>
+      </w:r>
+      <w:proofErr w:type="gramEnd"/>
+      <w:r>
+        <w:rPr>
+          <w:lang w:val="en-US"/>
+        </w:rPr>
+        <w:t xml:space="preserve"> into the application</w:t>
       </w:r>
     </w:p>
     <w:p>
@@ -758,41 +978,79 @@
         <w:rPr>
           <w:lang w:val="en-US"/>
         </w:rPr>
-        <w:t>This is the place were the Dependency Injection (DI) comes into the action</w:t>
-      </w:r>
-    </w:p>
-    <w:p>
-      <w:pPr>
-        <w:rPr>
-          <w:lang w:val="en-US"/>
-        </w:rPr>
-      </w:pPr>
-    </w:p>
-    <w:p>
-      <w:pPr>
-        <w:rPr>
-          <w:lang w:val="en-US"/>
-        </w:rPr>
-      </w:pPr>
-      <w:r>
-        <w:rPr>
-          <w:lang w:val="en-US"/>
-        </w:rPr>
-        <w:t>Spring boot is built on top of spring</w:t>
-      </w:r>
-    </w:p>
-    <w:p>
-      <w:pPr>
-        <w:rPr>
-          <w:lang w:val="en-US"/>
-        </w:rPr>
-      </w:pPr>
-      <w:r>
-        <w:rPr>
-          <w:lang w:val="en-US"/>
-        </w:rPr>
-        <w:t>Configuring a project through spring is a very tedious task</w:t>
-      </w:r>
+        <w:t xml:space="preserve">This is the place </w:t>
+      </w:r>
+      <w:proofErr w:type="spellStart"/>
+      <w:r>
+        <w:rPr>
+          <w:lang w:val="en-US"/>
+        </w:rPr>
+        <w:t>were</w:t>
+      </w:r>
+      <w:proofErr w:type="spellEnd"/>
+      <w:r>
+        <w:rPr>
+          <w:lang w:val="en-US"/>
+        </w:rPr>
+        <w:t xml:space="preserve"> the Dependency Injection (DI) comes into the </w:t>
+      </w:r>
+      <w:proofErr w:type="gramStart"/>
+      <w:r>
+        <w:rPr>
+          <w:lang w:val="en-US"/>
+        </w:rPr>
+        <w:t>action</w:t>
+      </w:r>
+      <w:proofErr w:type="gramEnd"/>
+    </w:p>
+    <w:p>
+      <w:pPr>
+        <w:rPr>
+          <w:lang w:val="en-US"/>
+        </w:rPr>
+      </w:pPr>
+    </w:p>
+    <w:p>
+      <w:pPr>
+        <w:rPr>
+          <w:lang w:val="en-US"/>
+        </w:rPr>
+      </w:pPr>
+      <w:r>
+        <w:rPr>
+          <w:lang w:val="en-US"/>
+        </w:rPr>
+        <w:t xml:space="preserve">Spring boot is built on top of </w:t>
+      </w:r>
+      <w:proofErr w:type="gramStart"/>
+      <w:r>
+        <w:rPr>
+          <w:lang w:val="en-US"/>
+        </w:rPr>
+        <w:t>spring</w:t>
+      </w:r>
+      <w:proofErr w:type="gramEnd"/>
+    </w:p>
+    <w:p>
+      <w:pPr>
+        <w:rPr>
+          <w:lang w:val="en-US"/>
+        </w:rPr>
+      </w:pPr>
+      <w:r>
+        <w:rPr>
+          <w:lang w:val="en-US"/>
+        </w:rPr>
+        <w:t xml:space="preserve">Configuring a project through spring is a very tedious </w:t>
+      </w:r>
+      <w:proofErr w:type="gramStart"/>
+      <w:r>
+        <w:rPr>
+          <w:lang w:val="en-US"/>
+        </w:rPr>
+        <w:t>task</w:t>
+      </w:r>
+      <w:proofErr w:type="gramEnd"/>
     </w:p>
     <w:p>
       <w:pPr>
@@ -834,12 +1092,14 @@
           <w:lang w:val="en-US"/>
         </w:rPr>
       </w:pPr>
+      <w:proofErr w:type="gramStart"/>
       <w:r>
         <w:rPr>
           <w:lang w:val="en-US"/>
         </w:rPr>
         <w:t>Beans;</w:t>
       </w:r>
+      <w:proofErr w:type="gramEnd"/>
       <w:r>
         <w:rPr>
           <w:lang w:val="en-US"/>
@@ -873,12 +1133,30 @@
           <w:lang w:val="en-US"/>
         </w:rPr>
       </w:pPr>
-      <w:r>
-        <w:rPr>
-          <w:lang w:val="en-US"/>
-        </w:rPr>
-        <w:t>Autowiring helps in DI when the class doesn’t have the ApplicationContext</w:t>
-      </w:r>
+      <w:proofErr w:type="spellStart"/>
+      <w:r>
+        <w:rPr>
+          <w:lang w:val="en-US"/>
+        </w:rPr>
+        <w:t>Autowiring</w:t>
+      </w:r>
+      <w:proofErr w:type="spellEnd"/>
+      <w:r>
+        <w:rPr>
+          <w:lang w:val="en-US"/>
+        </w:rPr>
+        <w:t xml:space="preserve"> helps in DI when the class doesn’t have the </w:t>
+      </w:r>
+      <w:proofErr w:type="spellStart"/>
+      <w:proofErr w:type="gramStart"/>
+      <w:r>
+        <w:rPr>
+          <w:lang w:val="en-US"/>
+        </w:rPr>
+        <w:t>ApplicationContext</w:t>
+      </w:r>
+      <w:proofErr w:type="spellEnd"/>
+      <w:proofErr w:type="gramEnd"/>
     </w:p>
     <w:p>
       <w:pPr>
@@ -933,8 +1211,16 @@
         <w:rPr>
           <w:lang w:val="en-US"/>
         </w:rPr>
-        <w:t>Beans are objects that are managed by spring framework</w:t>
-      </w:r>
+        <w:t xml:space="preserve">Beans are objects that are managed by spring </w:t>
+      </w:r>
+      <w:proofErr w:type="gramStart"/>
+      <w:r>
+        <w:rPr>
+          <w:lang w:val="en-US"/>
+        </w:rPr>
+        <w:t>framework</w:t>
+      </w:r>
+      <w:proofErr w:type="gramEnd"/>
     </w:p>
     <w:p>
       <w:pPr>
@@ -964,8 +1250,16 @@
         <w:rPr>
           <w:lang w:val="en-US"/>
         </w:rPr>
-        <w:t>The bean tag should have the id that we can use later to refer to that bean</w:t>
-      </w:r>
+        <w:t xml:space="preserve">The bean tag should have the id that we can use later to refer to that </w:t>
+      </w:r>
+      <w:proofErr w:type="gramStart"/>
+      <w:r>
+        <w:rPr>
+          <w:lang w:val="en-US"/>
+        </w:rPr>
+        <w:t>bean</w:t>
+      </w:r>
+      <w:proofErr w:type="gramEnd"/>
     </w:p>
     <w:p>
       <w:pPr>
@@ -982,8 +1276,30 @@
         <w:rPr>
           <w:lang w:val="en-US"/>
         </w:rPr>
-        <w:t>The class that we use should contain the full patch ie. It should also include the package</w:t>
-      </w:r>
+        <w:t xml:space="preserve">The class that we use should contain the full patch </w:t>
+      </w:r>
+      <w:proofErr w:type="spellStart"/>
+      <w:r>
+        <w:rPr>
+          <w:lang w:val="en-US"/>
+        </w:rPr>
+        <w:t>ie</w:t>
+      </w:r>
+      <w:proofErr w:type="spellEnd"/>
+      <w:r>
+        <w:rPr>
+          <w:lang w:val="en-US"/>
+        </w:rPr>
+        <w:t xml:space="preserve">. It should also include the </w:t>
+      </w:r>
+      <w:proofErr w:type="gramStart"/>
+      <w:r>
+        <w:rPr>
+          <w:lang w:val="en-US"/>
+        </w:rPr>
+        <w:t>package</w:t>
+      </w:r>
+      <w:proofErr w:type="gramEnd"/>
     </w:p>
     <w:p>
       <w:pPr>
@@ -1000,8 +1316,16 @@
         <w:rPr>
           <w:lang w:val="en-US"/>
         </w:rPr>
-        <w:t>For bean configuration don’t by heart it, you can always refer to the documentation by googling spring bean configuration</w:t>
-      </w:r>
+        <w:t xml:space="preserve">For bean configuration don’t by heart it, you can always refer to the documentation by googling spring bean </w:t>
+      </w:r>
+      <w:proofErr w:type="gramStart"/>
+      <w:r>
+        <w:rPr>
+          <w:lang w:val="en-US"/>
+        </w:rPr>
+        <w:t>configuration</w:t>
+      </w:r>
+      <w:proofErr w:type="gramEnd"/>
     </w:p>
     <w:p>
       <w:pPr>
@@ -1046,8 +1370,16 @@
         <w:rPr>
           <w:lang w:val="en-US"/>
         </w:rPr>
-        <w:t>We have to change in the xml</w:t>
-      </w:r>
+        <w:t xml:space="preserve">We have to change in the </w:t>
+      </w:r>
+      <w:proofErr w:type="gramStart"/>
+      <w:r>
+        <w:rPr>
+          <w:lang w:val="en-US"/>
+        </w:rPr>
+        <w:t>xml</w:t>
+      </w:r>
+      <w:proofErr w:type="gramEnd"/>
     </w:p>
     <w:p>
       <w:pPr>
@@ -1084,7 +1416,21 @@
         <w:rPr>
           <w:lang w:val="en-US"/>
         </w:rPr>
-        <w:t xml:space="preserve">We can use the value attribute for primitive types like int </w:t>
+        <w:t xml:space="preserve">We can use the value attribute for primitive types like </w:t>
+      </w:r>
+      <w:proofErr w:type="gramStart"/>
+      <w:r>
+        <w:rPr>
+          <w:lang w:val="en-US"/>
+        </w:rPr>
+        <w:t>int</w:t>
+      </w:r>
+      <w:proofErr w:type="gramEnd"/>
+      <w:r>
+        <w:rPr>
+          <w:lang w:val="en-US"/>
+        </w:rPr>
+        <w:t xml:space="preserve"> </w:t>
       </w:r>
     </w:p>
     <w:p>
@@ -1102,7 +1448,21 @@
         <w:rPr>
           <w:lang w:val="en-US"/>
         </w:rPr>
-        <w:t>But for an another object we have to use the ref attribute (for more information refer to Spring101 xml file)</w:t>
+        <w:t xml:space="preserve">But for </w:t>
+      </w:r>
+      <w:proofErr w:type="gramStart"/>
+      <w:r>
+        <w:rPr>
+          <w:lang w:val="en-US"/>
+        </w:rPr>
+        <w:t>an another</w:t>
+      </w:r>
+      <w:proofErr w:type="gramEnd"/>
+      <w:r>
+        <w:rPr>
+          <w:lang w:val="en-US"/>
+        </w:rPr>
+        <w:t xml:space="preserve"> object we have to use the ref attribute (for more information refer to Spring101 xml file)</w:t>
       </w:r>
     </w:p>
     <w:p>
@@ -1120,8 +1480,16 @@
         <w:rPr>
           <w:lang w:val="en-US"/>
         </w:rPr>
-        <w:t>Getter and setter methods are required for injection</w:t>
-      </w:r>
+        <w:t xml:space="preserve">Getter and setter methods are required for </w:t>
+      </w:r>
+      <w:proofErr w:type="gramStart"/>
+      <w:r>
+        <w:rPr>
+          <w:lang w:val="en-US"/>
+        </w:rPr>
+        <w:t>injection</w:t>
+      </w:r>
+      <w:proofErr w:type="gramEnd"/>
     </w:p>
     <w:p>
       <w:pPr>
@@ -1153,54 +1521,146 @@
         <w:rPr>
           <w:lang w:val="en-US"/>
         </w:rPr>
-        <w:t>If we want to inject the values through a parameterized constructor we can use constructor-arg instead of property tag in the xml file</w:t>
-      </w:r>
-    </w:p>
-    <w:p>
-      <w:pPr>
-        <w:rPr>
-          <w:lang w:val="en-US"/>
-        </w:rPr>
-      </w:pPr>
-    </w:p>
-    <w:p>
-      <w:pPr>
-        <w:rPr>
-          <w:lang w:val="en-US"/>
-        </w:rPr>
-      </w:pPr>
-      <w:r>
-        <w:rPr>
-          <w:lang w:val="en-US"/>
-        </w:rPr>
-        <w:t>Lazy init bean:</w:t>
-      </w:r>
-    </w:p>
-    <w:p>
-      <w:pPr>
-        <w:rPr>
-          <w:lang w:val="en-US"/>
-        </w:rPr>
-      </w:pPr>
-      <w:r>
-        <w:rPr>
-          <w:lang w:val="en-US"/>
-        </w:rPr>
-        <w:t>When we initialize the application context (refer to Spring101) all the objects would be created. Sometimes there would be a use case were  we don’t want to create all the objects at once.</w:t>
-      </w:r>
-    </w:p>
-    <w:p>
-      <w:pPr>
-        <w:rPr>
-          <w:lang w:val="en-US"/>
-        </w:rPr>
-      </w:pPr>
+        <w:t xml:space="preserve">If we want to inject the values through a parameterized </w:t>
+      </w:r>
+      <w:proofErr w:type="gramStart"/>
+      <w:r>
+        <w:rPr>
+          <w:lang w:val="en-US"/>
+        </w:rPr>
+        <w:t>constructor</w:t>
+      </w:r>
+      <w:proofErr w:type="gramEnd"/>
+      <w:r>
+        <w:rPr>
+          <w:lang w:val="en-US"/>
+        </w:rPr>
+        <w:t xml:space="preserve"> we can use constructor-</w:t>
+      </w:r>
+      <w:proofErr w:type="spellStart"/>
+      <w:r>
+        <w:rPr>
+          <w:lang w:val="en-US"/>
+        </w:rPr>
+        <w:t>arg</w:t>
+      </w:r>
+      <w:proofErr w:type="spellEnd"/>
+      <w:r>
+        <w:rPr>
+          <w:lang w:val="en-US"/>
+        </w:rPr>
+        <w:t xml:space="preserve"> instead of property tag in the xml file</w:t>
+      </w:r>
+    </w:p>
+    <w:p>
+      <w:pPr>
+        <w:rPr>
+          <w:lang w:val="en-US"/>
+        </w:rPr>
+      </w:pPr>
+    </w:p>
+    <w:p>
+      <w:pPr>
+        <w:rPr>
+          <w:lang w:val="en-US"/>
+        </w:rPr>
+      </w:pPr>
+      <w:r>
+        <w:rPr>
+          <w:lang w:val="en-US"/>
+        </w:rPr>
+        <w:t xml:space="preserve">Lazy </w:t>
+      </w:r>
+      <w:proofErr w:type="spellStart"/>
+      <w:r>
+        <w:rPr>
+          <w:lang w:val="en-US"/>
+        </w:rPr>
+        <w:t>init</w:t>
+      </w:r>
+      <w:proofErr w:type="spellEnd"/>
+      <w:r>
+        <w:rPr>
+          <w:lang w:val="en-US"/>
+        </w:rPr>
+        <w:t xml:space="preserve"> bean:</w:t>
+      </w:r>
+    </w:p>
+    <w:p>
+      <w:pPr>
+        <w:rPr>
+          <w:lang w:val="en-US"/>
+        </w:rPr>
+      </w:pPr>
+      <w:r>
+        <w:rPr>
+          <w:lang w:val="en-US"/>
+        </w:rPr>
+        <w:t xml:space="preserve">When we initialize the application context (refer to Spring101) all the objects would be created. Sometimes there would be a use case </w:t>
+      </w:r>
+      <w:proofErr w:type="gramStart"/>
+      <w:r>
+        <w:rPr>
+          <w:lang w:val="en-US"/>
+        </w:rPr>
+        <w:t>were  we</w:t>
+      </w:r>
+      <w:proofErr w:type="gramEnd"/>
+      <w:r>
+        <w:rPr>
+          <w:lang w:val="en-US"/>
+        </w:rPr>
+        <w:t xml:space="preserve"> don’t want to create all the objects at once.</w:t>
+      </w:r>
+    </w:p>
+    <w:p>
+      <w:pPr>
+        <w:rPr>
+          <w:lang w:val="en-US"/>
+        </w:rPr>
+      </w:pPr>
+      <w:proofErr w:type="gramStart"/>
       <w:r>
         <w:rPr>
           <w:lang w:val="en-US"/>
         </w:rPr>
         <w:lastRenderedPageBreak/>
-        <w:t>Therefore in the bean definition we just add lazy-init at set it to true. So from here onwards the object will be created only if it is required.</w:t>
+        <w:t>Therefore</w:t>
+      </w:r>
+      <w:proofErr w:type="gramEnd"/>
+      <w:r>
+        <w:rPr>
+          <w:lang w:val="en-US"/>
+        </w:rPr>
+        <w:t xml:space="preserve"> in the bean definition we just add lazy-</w:t>
+      </w:r>
+      <w:proofErr w:type="spellStart"/>
+      <w:r>
+        <w:rPr>
+          <w:lang w:val="en-US"/>
+        </w:rPr>
+        <w:t>init</w:t>
+      </w:r>
+      <w:proofErr w:type="spellEnd"/>
+      <w:r>
+        <w:rPr>
+          <w:lang w:val="en-US"/>
+        </w:rPr>
+        <w:t xml:space="preserve"> at set it to true. </w:t>
+      </w:r>
+      <w:proofErr w:type="gramStart"/>
+      <w:r>
+        <w:rPr>
+          <w:lang w:val="en-US"/>
+        </w:rPr>
+        <w:t>So</w:t>
+      </w:r>
+      <w:proofErr w:type="gramEnd"/>
+      <w:r>
+        <w:rPr>
+          <w:lang w:val="en-US"/>
+        </w:rPr>
+        <w:t xml:space="preserve"> from here onwards the object will be created only if it is required.</w:t>
       </w:r>
     </w:p>
     <w:p>
@@ -1233,33 +1693,69 @@
         <w:rPr>
           <w:lang w:val="en-US"/>
         </w:rPr>
-        <w:t xml:space="preserve">(refer to spring101) </w:t>
-      </w:r>
-    </w:p>
-    <w:p>
-      <w:pPr>
-        <w:rPr>
-          <w:lang w:val="en-US"/>
-        </w:rPr>
-      </w:pPr>
-      <w:r>
-        <w:rPr>
-          <w:lang w:val="en-US"/>
-        </w:rPr>
-        <w:t>Alien bean uses a ref to use laptop bean</w:t>
-      </w:r>
-    </w:p>
-    <w:p>
-      <w:pPr>
-        <w:rPr>
-          <w:lang w:val="en-US"/>
-        </w:rPr>
-      </w:pPr>
-      <w:r>
-        <w:rPr>
-          <w:lang w:val="en-US"/>
-        </w:rPr>
-        <w:t>But what if we want only alien to use laptop and no other class should have access to laptop bean</w:t>
+        <w:t>(</w:t>
+      </w:r>
+      <w:proofErr w:type="gramStart"/>
+      <w:r>
+        <w:rPr>
+          <w:lang w:val="en-US"/>
+        </w:rPr>
+        <w:t>refer</w:t>
+      </w:r>
+      <w:proofErr w:type="gramEnd"/>
+      <w:r>
+        <w:rPr>
+          <w:lang w:val="en-US"/>
+        </w:rPr>
+        <w:t xml:space="preserve"> to spring101) </w:t>
+      </w:r>
+    </w:p>
+    <w:p>
+      <w:pPr>
+        <w:rPr>
+          <w:lang w:val="en-US"/>
+        </w:rPr>
+      </w:pPr>
+      <w:r>
+        <w:rPr>
+          <w:lang w:val="en-US"/>
+        </w:rPr>
+        <w:t xml:space="preserve">Alien bean uses a ref to use laptop </w:t>
+      </w:r>
+      <w:proofErr w:type="gramStart"/>
+      <w:r>
+        <w:rPr>
+          <w:lang w:val="en-US"/>
+        </w:rPr>
+        <w:t>bean</w:t>
+      </w:r>
+      <w:proofErr w:type="gramEnd"/>
+    </w:p>
+    <w:p>
+      <w:pPr>
+        <w:rPr>
+          <w:lang w:val="en-US"/>
+        </w:rPr>
+      </w:pPr>
+      <w:r>
+        <w:rPr>
+          <w:lang w:val="en-US"/>
+        </w:rPr>
+        <w:t xml:space="preserve">But what if we want only </w:t>
+      </w:r>
+      <w:proofErr w:type="gramStart"/>
+      <w:r>
+        <w:rPr>
+          <w:lang w:val="en-US"/>
+        </w:rPr>
+        <w:t>alien</w:t>
+      </w:r>
+      <w:proofErr w:type="gramEnd"/>
+      <w:r>
+        <w:rPr>
+          <w:lang w:val="en-US"/>
+        </w:rPr>
+        <w:t xml:space="preserve"> to use laptop and no other class should have access to laptop bean</w:t>
       </w:r>
     </w:p>
     <w:p>
@@ -1280,6 +1776,329 @@
         </w:rPr>
         <w:t>add the entire bean definition inside the property tag.</w:t>
       </w:r>
+    </w:p>
+    <w:p>
+      <w:pPr>
+        <w:rPr>
+          <w:lang w:val="en-US"/>
+        </w:rPr>
+      </w:pPr>
+    </w:p>
+    <w:p>
+      <w:pPr>
+        <w:rPr>
+          <w:lang w:val="en-US"/>
+        </w:rPr>
+      </w:pPr>
+      <w:r>
+        <w:rPr>
+          <w:lang w:val="en-US"/>
+        </w:rPr>
+        <w:t>Spring Boot:</w:t>
+      </w:r>
+    </w:p>
+    <w:p>
+      <w:pPr>
+        <w:rPr>
+          <w:lang w:val="en-US"/>
+        </w:rPr>
+      </w:pPr>
+      <w:r>
+        <w:rPr>
+          <w:lang w:val="en-US"/>
+        </w:rPr>
+        <w:t>Annotations:</w:t>
+      </w:r>
+    </w:p>
+    <w:p>
+      <w:pPr>
+        <w:rPr>
+          <w:lang w:val="en-US"/>
+        </w:rPr>
+      </w:pPr>
+      <w:r>
+        <w:rPr>
+          <w:lang w:val="en-US"/>
+        </w:rPr>
+        <w:t>@Value – defaulting a value</w:t>
+      </w:r>
+    </w:p>
+    <w:p>
+      <w:pPr>
+        <w:rPr>
+          <w:lang w:val="en-US"/>
+        </w:rPr>
+      </w:pPr>
+      <w:r>
+        <w:rPr>
+          <w:lang w:val="en-US"/>
+        </w:rPr>
+        <w:t xml:space="preserve">@Component - </w:t>
+      </w:r>
+      <w:r>
+        <w:rPr>
+          <w:lang w:val="en-US"/>
+        </w:rPr>
+        <w:t>tells the Spring framework that this class should be treated as a Spring bean, allowing the framework to automatically detect, instantiate, and manage it throughout the application.</w:t>
+      </w:r>
+    </w:p>
+    <w:p>
+      <w:pPr>
+        <w:rPr>
+          <w:lang w:val="en-US"/>
+        </w:rPr>
+      </w:pPr>
+      <w:r>
+        <w:rPr>
+          <w:lang w:val="en-US"/>
+        </w:rPr>
+        <w:t xml:space="preserve">@Autowired - </w:t>
+      </w:r>
+      <w:r>
+        <w:rPr>
+          <w:lang w:val="en-US"/>
+        </w:rPr>
+        <w:t>automatically inject dependencies into a Spring-managed component</w:t>
+      </w:r>
+      <w:r>
+        <w:rPr>
+          <w:lang w:val="en-US"/>
+        </w:rPr>
+        <w:t xml:space="preserve"> (DI)</w:t>
+      </w:r>
+    </w:p>
+    <w:p>
+      <w:pPr>
+        <w:rPr>
+          <w:lang w:val="en-US"/>
+        </w:rPr>
+      </w:pPr>
+      <w:r>
+        <w:rPr>
+          <w:lang w:val="en-US"/>
+        </w:rPr>
+        <w:t>@Primary</w:t>
+      </w:r>
+    </w:p>
+    <w:p>
+      <w:pPr>
+        <w:rPr>
+          <w:lang w:val="en-US"/>
+        </w:rPr>
+      </w:pPr>
+      <w:r>
+        <w:rPr>
+          <w:lang w:val="en-US"/>
+        </w:rPr>
+        <w:t xml:space="preserve">@Qualifier - </w:t>
+      </w:r>
+      <w:r>
+        <w:rPr>
+          <w:lang w:val="en-US"/>
+        </w:rPr>
+        <w:t>the @Qualifier annotation is used alongside @Autowired to resolve ambiguity when multiple beans of the same type are available in the Spring application context. It helps specify exactly which bean to inject when there is more than one candidate.</w:t>
+      </w:r>
+    </w:p>
+    <w:p>
+      <w:pPr>
+        <w:rPr>
+          <w:lang w:val="en-US"/>
+        </w:rPr>
+      </w:pPr>
+    </w:p>
+    <w:p>
+      <w:pPr>
+        <w:rPr>
+          <w:lang w:val="en-US"/>
+        </w:rPr>
+      </w:pPr>
+      <w:r>
+        <w:rPr>
+          <w:lang w:val="en-US"/>
+        </w:rPr>
+        <w:t>Server:</w:t>
+      </w:r>
+    </w:p>
+    <w:p>
+      <w:pPr>
+        <w:rPr>
+          <w:lang w:val="en-US"/>
+        </w:rPr>
+      </w:pPr>
+      <w:r>
+        <w:rPr>
+          <w:lang w:val="en-US"/>
+        </w:rPr>
+        <w:t xml:space="preserve">Server has multiple </w:t>
+      </w:r>
+      <w:proofErr w:type="gramStart"/>
+      <w:r>
+        <w:rPr>
+          <w:lang w:val="en-US"/>
+        </w:rPr>
+        <w:t>layers</w:t>
+      </w:r>
+      <w:proofErr w:type="gramEnd"/>
+    </w:p>
+    <w:p>
+      <w:pPr>
+        <w:pStyle w:val="ListParagraph"/>
+        <w:numPr>
+          <w:ilvl w:val="0"/>
+          <w:numId w:val="2"/>
+        </w:numPr>
+        <w:rPr>
+          <w:lang w:val="en-US"/>
+        </w:rPr>
+      </w:pPr>
+      <w:r>
+        <w:rPr>
+          <w:lang w:val="en-US"/>
+        </w:rPr>
+        <w:t xml:space="preserve">Controller – handles the incoming and outgoing request and response from and to the </w:t>
+      </w:r>
+      <w:proofErr w:type="gramStart"/>
+      <w:r>
+        <w:rPr>
+          <w:lang w:val="en-US"/>
+        </w:rPr>
+        <w:t>client</w:t>
+      </w:r>
+      <w:proofErr w:type="gramEnd"/>
+    </w:p>
+    <w:p>
+      <w:pPr>
+        <w:pStyle w:val="ListParagraph"/>
+        <w:numPr>
+          <w:ilvl w:val="0"/>
+          <w:numId w:val="2"/>
+        </w:numPr>
+        <w:rPr>
+          <w:lang w:val="en-US"/>
+        </w:rPr>
+      </w:pPr>
+      <w:r>
+        <w:rPr>
+          <w:lang w:val="en-US"/>
+        </w:rPr>
+        <w:t xml:space="preserve">Service – Service takes care of all the computations of the </w:t>
+      </w:r>
+      <w:proofErr w:type="gramStart"/>
+      <w:r>
+        <w:rPr>
+          <w:lang w:val="en-US"/>
+        </w:rPr>
+        <w:t>server</w:t>
+      </w:r>
+      <w:proofErr w:type="gramEnd"/>
+    </w:p>
+    <w:p>
+      <w:pPr>
+        <w:pStyle w:val="ListParagraph"/>
+        <w:numPr>
+          <w:ilvl w:val="0"/>
+          <w:numId w:val="2"/>
+        </w:numPr>
+        <w:rPr>
+          <w:lang w:val="en-US"/>
+        </w:rPr>
+      </w:pPr>
+      <w:r>
+        <w:rPr>
+          <w:lang w:val="en-US"/>
+        </w:rPr>
+        <w:t xml:space="preserve">Repository – handles the process of getting the data from the </w:t>
+      </w:r>
+      <w:proofErr w:type="gramStart"/>
+      <w:r>
+        <w:rPr>
+          <w:lang w:val="en-US"/>
+        </w:rPr>
+        <w:t>database</w:t>
+      </w:r>
+      <w:proofErr w:type="gramEnd"/>
+    </w:p>
+    <w:p>
+      <w:pPr>
+        <w:rPr>
+          <w:lang w:val="en-US"/>
+        </w:rPr>
+      </w:pPr>
+      <w:r>
+        <w:rPr>
+          <w:noProof/>
+          <w:lang w:val="en-US"/>
+        </w:rPr>
+        <w:drawing>
+          <wp:inline distT="0" distB="0" distL="0" distR="0" wp14:anchorId="372E8787" wp14:editId="4777638F">
+            <wp:extent cx="3164205" cy="1448435"/>
+            <wp:effectExtent l="0" t="0" r="0" b="0"/>
+            <wp:docPr id="2" name="Picture 2"/>
+            <wp:cNvGraphicFramePr>
+              <a:graphicFrameLocks xmlns:a="http://schemas.openxmlformats.org/drawingml/2006/main" noChangeAspect="1"/>
+            </wp:cNvGraphicFramePr>
+            <a:graphic xmlns:a="http://schemas.openxmlformats.org/drawingml/2006/main">
+              <a:graphicData uri="http://schemas.openxmlformats.org/drawingml/2006/picture">
+                <pic:pic xmlns:pic="http://schemas.openxmlformats.org/drawingml/2006/picture">
+                  <pic:nvPicPr>
+                    <pic:cNvPr id="0" name="Picture 1"/>
+                    <pic:cNvPicPr>
+                      <a:picLocks noChangeAspect="1" noChangeArrowheads="1"/>
+                    </pic:cNvPicPr>
+                  </pic:nvPicPr>
+                  <pic:blipFill>
+                    <a:blip r:embed="rId7">
+                      <a:extLst>
+                        <a:ext uri="{28A0092B-C50C-407E-A947-70E740481C1C}">
+                          <a14:useLocalDpi xmlns:a14="http://schemas.microsoft.com/office/drawing/2010/main" val="0"/>
+                        </a:ext>
+                      </a:extLst>
+                    </a:blip>
+                    <a:srcRect/>
+                    <a:stretch>
+                      <a:fillRect/>
+                    </a:stretch>
+                  </pic:blipFill>
+                  <pic:spPr bwMode="auto">
+                    <a:xfrm>
+                      <a:off x="0" y="0"/>
+                      <a:ext cx="3164205" cy="1448435"/>
+                    </a:xfrm>
+                    <a:prstGeom prst="rect">
+                      <a:avLst/>
+                    </a:prstGeom>
+                    <a:noFill/>
+                    <a:ln>
+                      <a:noFill/>
+                    </a:ln>
+                  </pic:spPr>
+                </pic:pic>
+              </a:graphicData>
+            </a:graphic>
+          </wp:inline>
+        </w:drawing>
+      </w:r>
+    </w:p>
+    <w:p>
+      <w:pPr>
+        <w:rPr>
+          <w:lang w:val="en-US"/>
+        </w:rPr>
+      </w:pPr>
+    </w:p>
+    <w:p>
+      <w:pPr>
+        <w:rPr>
+          <w:lang w:val="en-US"/>
+        </w:rPr>
+      </w:pPr>
+    </w:p>
+    <w:p>
+      <w:pPr>
+        <w:rPr>
+          <w:lang w:val="en-US"/>
+        </w:rPr>
+      </w:pPr>
     </w:p>
     <w:sectPr>
       <w:pgSz w:w="11906" w:h="16838"/>

</xml_diff>